<commit_message>
add algorithm variable fft overlap
</commit_message>
<xml_diff>
--- a/not_code_related_work/algorithm-team/Algorithmus Ablauf.docx
+++ b/not_code_related_work/algorithm-team/Algorithmus Ablauf.docx
@@ -412,7 +412,7 @@
           <w:color w:val="C45911" w:themeColor="accent2" w:themeShade="BF"/>
           <w:lang w:val="en-US"/>
         </w:rPr>
-        <w:t>resolution</w:t>
+        <w:t>fps</w:t>
       </w:r>
       <w:proofErr w:type="spellEnd"/>
     </w:p>
@@ -523,7 +523,7 @@
           <w:color w:val="C45911" w:themeColor="accent2" w:themeShade="BF"/>
           <w:lang w:val="en-US"/>
         </w:rPr>
-        <w:t>resolution</w:t>
+        <w:t>fps</w:t>
       </w:r>
       <w:proofErr w:type="spellEnd"/>
       <w:r>
@@ -896,200 +896,200 @@
           <w:lang w:val="en-US"/>
         </w:rPr>
         <w:t>:</w:t>
+      </w:r>
+    </w:p>
+    <w:p>
+      <w:pPr>
+        <w:rPr>
+          <w:color w:val="1F3864" w:themeColor="accent5" w:themeShade="80"/>
+          <w:lang w:val="en-US"/>
+        </w:rPr>
+      </w:pPr>
+      <w:proofErr w:type="spellStart"/>
+      <w:r>
+        <w:rPr>
+          <w:color w:val="1F3864" w:themeColor="accent5" w:themeShade="80"/>
+          <w:lang w:val="en-US"/>
+        </w:rPr>
+        <w:t>get</w:t>
+      </w:r>
+      <w:r>
+        <w:rPr>
+          <w:color w:val="1F3864" w:themeColor="accent5" w:themeShade="80"/>
+          <w:lang w:val="en-US"/>
+        </w:rPr>
+        <w:t>_wave_</w:t>
+      </w:r>
+      <w:proofErr w:type="gramStart"/>
+      <w:r>
+        <w:rPr>
+          <w:color w:val="1F3864" w:themeColor="accent5" w:themeShade="80"/>
+          <w:lang w:val="en-US"/>
+        </w:rPr>
+        <w:t>block</w:t>
+      </w:r>
+      <w:proofErr w:type="spellEnd"/>
+      <w:r>
+        <w:rPr>
+          <w:color w:val="1F3864" w:themeColor="accent5" w:themeShade="80"/>
+          <w:lang w:val="en-US"/>
+        </w:rPr>
+        <w:t>(</w:t>
+      </w:r>
+      <w:proofErr w:type="spellStart"/>
+      <w:proofErr w:type="gramEnd"/>
+      <w:r>
+        <w:rPr>
+          <w:color w:val="1F3864" w:themeColor="accent5" w:themeShade="80"/>
+          <w:lang w:val="en-US"/>
+        </w:rPr>
+        <w:t>gui_dict</w:t>
+      </w:r>
+      <w:proofErr w:type="spellEnd"/>
+      <w:r>
+        <w:rPr>
+          <w:color w:val="1F3864" w:themeColor="accent5" w:themeShade="80"/>
+          <w:lang w:val="en-US"/>
+        </w:rPr>
+        <w:t>{</w:t>
+      </w:r>
+      <w:proofErr w:type="spellStart"/>
+      <w:r>
+        <w:rPr>
+          <w:color w:val="1F3864" w:themeColor="accent5" w:themeShade="80"/>
+          <w:lang w:val="en-US"/>
+        </w:rPr>
+        <w:t>sp</w:t>
+      </w:r>
+      <w:proofErr w:type="spellEnd"/>
+      <w:r>
+        <w:rPr>
+          <w:color w:val="1F3864" w:themeColor="accent5" w:themeShade="80"/>
+          <w:lang w:val="en-US"/>
+        </w:rPr>
+        <w:t>#</w:t>
+      </w:r>
+      <w:r>
+        <w:rPr>
+          <w:color w:val="1F3864" w:themeColor="accent5" w:themeShade="80"/>
+          <w:lang w:val="en-US"/>
+        </w:rPr>
+        <w:t xml:space="preserve">: </w:t>
+      </w:r>
+      <w:r>
+        <w:rPr>
+          <w:color w:val="1F3864" w:themeColor="accent5" w:themeShade="80"/>
+          <w:lang w:val="en-US"/>
+        </w:rPr>
+        <w:t>[2</w:t>
+      </w:r>
+      <w:r>
+        <w:rPr>
+          <w:color w:val="1F3864" w:themeColor="accent5" w:themeShade="80"/>
+          <w:lang w:val="en-US"/>
+        </w:rPr>
+        <w:t>},</w:t>
+      </w:r>
+      <w:r>
+        <w:rPr>
+          <w:lang w:val="en-US"/>
+        </w:rPr>
+        <w:t xml:space="preserve"> </w:t>
+      </w:r>
+      <w:proofErr w:type="spellStart"/>
+      <w:r>
+        <w:rPr>
+          <w:color w:val="1F3864" w:themeColor="accent5" w:themeShade="80"/>
+          <w:lang w:val="en-US"/>
+        </w:rPr>
+        <w:t>wave</w:t>
+      </w:r>
+      <w:r>
+        <w:rPr>
+          <w:color w:val="1F3864" w:themeColor="accent5" w:themeShade="80"/>
+          <w:lang w:val="en-US"/>
+        </w:rPr>
+        <w:t>_blockbeginend_dict</w:t>
+      </w:r>
+      <w:proofErr w:type="spellEnd"/>
+      <w:r>
+        <w:rPr>
+          <w:color w:val="1F3864" w:themeColor="accent5" w:themeShade="80"/>
+          <w:lang w:val="en-US"/>
+        </w:rPr>
+        <w:t>{</w:t>
+      </w:r>
+      <w:proofErr w:type="spellStart"/>
+      <w:r>
+        <w:rPr>
+          <w:color w:val="1F3864" w:themeColor="accent5" w:themeShade="80"/>
+          <w:lang w:val="en-US"/>
+        </w:rPr>
+        <w:t>sp</w:t>
+      </w:r>
+      <w:proofErr w:type="spellEnd"/>
+      <w:r>
+        <w:rPr>
+          <w:color w:val="1F3864" w:themeColor="accent5" w:themeShade="80"/>
+          <w:lang w:val="en-US"/>
+        </w:rPr>
+        <w:t>#: [</w:t>
+      </w:r>
+      <w:proofErr w:type="spellStart"/>
+      <w:r>
+        <w:rPr>
+          <w:color w:val="1F3864" w:themeColor="accent5" w:themeShade="80"/>
+          <w:lang w:val="en-US"/>
+        </w:rPr>
+        <w:t>wave</w:t>
+      </w:r>
+      <w:r>
+        <w:rPr>
+          <w:color w:val="1F3864" w:themeColor="accent5" w:themeShade="80"/>
+          <w:lang w:val="en-US"/>
+        </w:rPr>
+        <w:t>_blockbegin</w:t>
+      </w:r>
+      <w:proofErr w:type="spellEnd"/>
+      <w:r>
+        <w:rPr>
+          <w:color w:val="1F3864" w:themeColor="accent5" w:themeShade="80"/>
+          <w:lang w:val="en-US"/>
+        </w:rPr>
+        <w:t xml:space="preserve">, </w:t>
+      </w:r>
+      <w:proofErr w:type="spellStart"/>
+      <w:r>
+        <w:rPr>
+          <w:color w:val="1F3864" w:themeColor="accent5" w:themeShade="80"/>
+          <w:lang w:val="en-US"/>
+        </w:rPr>
+        <w:t>wave</w:t>
+      </w:r>
+      <w:r>
+        <w:rPr>
+          <w:color w:val="1F3864" w:themeColor="accent5" w:themeShade="80"/>
+          <w:lang w:val="en-US"/>
+        </w:rPr>
+        <w:t>_blockend</w:t>
+      </w:r>
+      <w:proofErr w:type="spellEnd"/>
+      <w:r>
+        <w:rPr>
+          <w:color w:val="1F3864" w:themeColor="accent5" w:themeShade="80"/>
+          <w:lang w:val="en-US"/>
+        </w:rPr>
+        <w:t>]}</w:t>
+      </w:r>
+      <w:r>
+        <w:rPr>
+          <w:color w:val="1F3864" w:themeColor="accent5" w:themeShade="80"/>
+          <w:lang w:val="en-US"/>
+        </w:rPr>
+        <w:t>)</w:t>
       </w:r>
       <w:bookmarkStart w:id="0" w:name="_GoBack"/>
       <w:bookmarkEnd w:id="0"/>
-    </w:p>
-    <w:p>
-      <w:pPr>
-        <w:rPr>
-          <w:color w:val="1F3864" w:themeColor="accent5" w:themeShade="80"/>
-          <w:lang w:val="en-US"/>
-        </w:rPr>
-      </w:pPr>
-      <w:proofErr w:type="spellStart"/>
-      <w:r>
-        <w:rPr>
-          <w:color w:val="1F3864" w:themeColor="accent5" w:themeShade="80"/>
-          <w:lang w:val="en-US"/>
-        </w:rPr>
-        <w:t>get</w:t>
-      </w:r>
-      <w:r>
-        <w:rPr>
-          <w:color w:val="1F3864" w:themeColor="accent5" w:themeShade="80"/>
-          <w:lang w:val="en-US"/>
-        </w:rPr>
-        <w:t>_wave_</w:t>
-      </w:r>
-      <w:proofErr w:type="gramStart"/>
-      <w:r>
-        <w:rPr>
-          <w:color w:val="1F3864" w:themeColor="accent5" w:themeShade="80"/>
-          <w:lang w:val="en-US"/>
-        </w:rPr>
-        <w:t>block</w:t>
-      </w:r>
-      <w:proofErr w:type="spellEnd"/>
-      <w:r>
-        <w:rPr>
-          <w:color w:val="1F3864" w:themeColor="accent5" w:themeShade="80"/>
-          <w:lang w:val="en-US"/>
-        </w:rPr>
-        <w:t>(</w:t>
-      </w:r>
-      <w:proofErr w:type="spellStart"/>
-      <w:proofErr w:type="gramEnd"/>
-      <w:r>
-        <w:rPr>
-          <w:color w:val="1F3864" w:themeColor="accent5" w:themeShade="80"/>
-          <w:lang w:val="en-US"/>
-        </w:rPr>
-        <w:t>gui_dict</w:t>
-      </w:r>
-      <w:proofErr w:type="spellEnd"/>
-      <w:r>
-        <w:rPr>
-          <w:color w:val="1F3864" w:themeColor="accent5" w:themeShade="80"/>
-          <w:lang w:val="en-US"/>
-        </w:rPr>
-        <w:t>{</w:t>
-      </w:r>
-      <w:proofErr w:type="spellStart"/>
-      <w:r>
-        <w:rPr>
-          <w:color w:val="1F3864" w:themeColor="accent5" w:themeShade="80"/>
-          <w:lang w:val="en-US"/>
-        </w:rPr>
-        <w:t>sp</w:t>
-      </w:r>
-      <w:proofErr w:type="spellEnd"/>
-      <w:r>
-        <w:rPr>
-          <w:color w:val="1F3864" w:themeColor="accent5" w:themeShade="80"/>
-          <w:lang w:val="en-US"/>
-        </w:rPr>
-        <w:t>#</w:t>
-      </w:r>
-      <w:r>
-        <w:rPr>
-          <w:color w:val="1F3864" w:themeColor="accent5" w:themeShade="80"/>
-          <w:lang w:val="en-US"/>
-        </w:rPr>
-        <w:t xml:space="preserve">: </w:t>
-      </w:r>
-      <w:r>
-        <w:rPr>
-          <w:color w:val="1F3864" w:themeColor="accent5" w:themeShade="80"/>
-          <w:lang w:val="en-US"/>
-        </w:rPr>
-        <w:t>[2</w:t>
-      </w:r>
-      <w:r>
-        <w:rPr>
-          <w:color w:val="1F3864" w:themeColor="accent5" w:themeShade="80"/>
-          <w:lang w:val="en-US"/>
-        </w:rPr>
-        <w:t>},</w:t>
-      </w:r>
-      <w:r>
-        <w:rPr>
-          <w:lang w:val="en-US"/>
-        </w:rPr>
-        <w:t xml:space="preserve"> </w:t>
-      </w:r>
-      <w:proofErr w:type="spellStart"/>
-      <w:r>
-        <w:rPr>
-          <w:color w:val="1F3864" w:themeColor="accent5" w:themeShade="80"/>
-          <w:lang w:val="en-US"/>
-        </w:rPr>
-        <w:t>wave</w:t>
-      </w:r>
-      <w:r>
-        <w:rPr>
-          <w:color w:val="1F3864" w:themeColor="accent5" w:themeShade="80"/>
-          <w:lang w:val="en-US"/>
-        </w:rPr>
-        <w:t>_blockbeginend_dict</w:t>
-      </w:r>
-      <w:proofErr w:type="spellEnd"/>
-      <w:r>
-        <w:rPr>
-          <w:color w:val="1F3864" w:themeColor="accent5" w:themeShade="80"/>
-          <w:lang w:val="en-US"/>
-        </w:rPr>
-        <w:t>{</w:t>
-      </w:r>
-      <w:proofErr w:type="spellStart"/>
-      <w:r>
-        <w:rPr>
-          <w:color w:val="1F3864" w:themeColor="accent5" w:themeShade="80"/>
-          <w:lang w:val="en-US"/>
-        </w:rPr>
-        <w:t>sp</w:t>
-      </w:r>
-      <w:proofErr w:type="spellEnd"/>
-      <w:r>
-        <w:rPr>
-          <w:color w:val="1F3864" w:themeColor="accent5" w:themeShade="80"/>
-          <w:lang w:val="en-US"/>
-        </w:rPr>
-        <w:t>#: [</w:t>
-      </w:r>
-      <w:proofErr w:type="spellStart"/>
-      <w:r>
-        <w:rPr>
-          <w:color w:val="1F3864" w:themeColor="accent5" w:themeShade="80"/>
-          <w:lang w:val="en-US"/>
-        </w:rPr>
-        <w:t>wave</w:t>
-      </w:r>
-      <w:r>
-        <w:rPr>
-          <w:color w:val="1F3864" w:themeColor="accent5" w:themeShade="80"/>
-          <w:lang w:val="en-US"/>
-        </w:rPr>
-        <w:t>_blockbegin</w:t>
-      </w:r>
-      <w:proofErr w:type="spellEnd"/>
-      <w:r>
-        <w:rPr>
-          <w:color w:val="1F3864" w:themeColor="accent5" w:themeShade="80"/>
-          <w:lang w:val="en-US"/>
-        </w:rPr>
-        <w:t xml:space="preserve">, </w:t>
-      </w:r>
-      <w:proofErr w:type="spellStart"/>
-      <w:r>
-        <w:rPr>
-          <w:color w:val="1F3864" w:themeColor="accent5" w:themeShade="80"/>
-          <w:lang w:val="en-US"/>
-        </w:rPr>
-        <w:t>wave</w:t>
-      </w:r>
-      <w:r>
-        <w:rPr>
-          <w:color w:val="1F3864" w:themeColor="accent5" w:themeShade="80"/>
-          <w:lang w:val="en-US"/>
-        </w:rPr>
-        <w:t>_blockend</w:t>
-      </w:r>
-      <w:proofErr w:type="spellEnd"/>
-      <w:r>
-        <w:rPr>
-          <w:color w:val="1F3864" w:themeColor="accent5" w:themeShade="80"/>
-          <w:lang w:val="en-US"/>
-        </w:rPr>
-        <w:t>]}</w:t>
-      </w:r>
-      <w:r>
-        <w:rPr>
-          <w:color w:val="1F3864" w:themeColor="accent5" w:themeShade="80"/>
-          <w:lang w:val="en-US"/>
-        </w:rPr>
-        <w:t>)</w:t>
-      </w:r>
     </w:p>
     <w:p>
       <w:pPr>

</xml_diff>